<commit_message>
Sprint 1: Set up Figma Prototype
</commit_message>
<xml_diff>
--- a/Sprint 1.docx
+++ b/Sprint 1.docx
@@ -103,6 +103,60 @@
           <w:rFonts w:ascii="Gill Sans MT" w:hAnsi="Gill Sans MT"/>
           <w:b/>
           <w:bCs/>
+          <w:sz w:val="28"/>
+          <w:szCs w:val="28"/>
+        </w:rPr>
+      </w:pPr>
+    </w:p>
+    <w:p>
+      <w:pPr>
+        <w:pStyle w:val="ListParagraph"/>
+        <w:numPr>
+          <w:ilvl w:val="0"/>
+          <w:numId w:val="1"/>
+        </w:numPr>
+        <w:rPr>
+          <w:rFonts w:ascii="Gill Sans MT" w:hAnsi="Gill Sans MT"/>
+          <w:sz w:val="28"/>
+          <w:szCs w:val="28"/>
+        </w:rPr>
+      </w:pPr>
+      <w:r>
+        <w:rPr>
+          <w:rFonts w:ascii="Gill Sans MT" w:hAnsi="Gill Sans MT"/>
+          <w:sz w:val="28"/>
+          <w:szCs w:val="28"/>
+        </w:rPr>
+        <w:t>Design visual mock-ups</w:t>
+      </w:r>
+    </w:p>
+    <w:p>
+      <w:pPr>
+        <w:pStyle w:val="ListParagraph"/>
+        <w:numPr>
+          <w:ilvl w:val="0"/>
+          <w:numId w:val="1"/>
+        </w:numPr>
+        <w:rPr>
+          <w:rFonts w:ascii="Gill Sans MT" w:hAnsi="Gill Sans MT"/>
+          <w:sz w:val="28"/>
+          <w:szCs w:val="28"/>
+        </w:rPr>
+      </w:pPr>
+      <w:r>
+        <w:rPr>
+          <w:rFonts w:ascii="Gill Sans MT" w:hAnsi="Gill Sans MT"/>
+          <w:sz w:val="28"/>
+          <w:szCs w:val="28"/>
+        </w:rPr>
+        <w:t>Set up Figma Prototype</w:t>
+      </w:r>
+    </w:p>
+    <w:p>
+      <w:pPr>
+        <w:ind w:left="360"/>
+        <w:rPr>
+          <w:rFonts w:ascii="Gill Sans MT" w:hAnsi="Gill Sans MT"/>
           <w:sz w:val="28"/>
           <w:szCs w:val="28"/>
         </w:rPr>
@@ -408,6 +462,126 @@
     </w:sectPr>
   </w:body>
 </w:document>
+</file>
+
+<file path=word/numbering.xml><?xml version="1.0" encoding="utf-8"?>
+<w:numbering xmlns:wpc="http://schemas.microsoft.com/office/word/2010/wordprocessingCanvas" xmlns:cx="http://schemas.microsoft.com/office/drawing/2014/chartex" xmlns:cx1="http://schemas.microsoft.com/office/drawing/2015/9/8/chartex" xmlns:cx2="http://schemas.microsoft.com/office/drawing/2015/10/21/chartex" xmlns:cx3="http://schemas.microsoft.com/office/drawing/2016/5/9/chartex" xmlns:cx4="http://schemas.microsoft.com/office/drawing/2016/5/10/chartex" xmlns:cx5="http://schemas.microsoft.com/office/drawing/2016/5/11/chartex" xmlns:cx6="http://schemas.microsoft.com/office/drawing/2016/5/12/chartex" xmlns:cx7="http://schemas.microsoft.com/office/drawing/2016/5/13/chartex" xmlns:cx8="http://schemas.microsoft.com/office/drawing/2016/5/14/chartex" xmlns:mc="http://schemas.openxmlformats.org/markup-compatibility/2006" xmlns:aink="http://schemas.microsoft.com/office/drawing/2016/ink" xmlns:am3d="http://schemas.microsoft.com/office/drawing/2017/model3d" xmlns:o="urn:schemas-microsoft-com:office:office" xmlns:oel="http://schemas.microsoft.com/office/2019/extlst" xmlns:r="http://schemas.openxmlformats.org/officeDocument/2006/relationships" xmlns:m="http://schemas.openxmlformats.org/officeDocument/2006/math" xmlns:v="urn:schemas-microsoft-com:vml" xmlns:wp14="http://schemas.microsoft.com/office/word/2010/wordprocessingDrawing" xmlns:wp="http://schemas.openxmlformats.org/drawingml/2006/wordprocessingDrawing" xmlns:w10="urn:schemas-microsoft-com:office:word" xmlns:w="http://schemas.openxmlformats.org/wordprocessingml/2006/main" xmlns:w14="http://schemas.microsoft.com/office/word/2010/wordml" xmlns:w15="http://schemas.microsoft.com/office/word/2012/wordml" xmlns:w16cex="http://schemas.microsoft.com/office/word/2018/wordml/cex" xmlns:w16cid="http://schemas.microsoft.com/office/word/2016/wordml/cid" xmlns:w16="http://schemas.microsoft.com/office/word/2018/wordml" xmlns:w16du="http://schemas.microsoft.com/office/word/2023/wordml/word16du" xmlns:w16sdtdh="http://schemas.microsoft.com/office/word/2020/wordml/sdtdatahash" xmlns:w16sdtfl="http://schemas.microsoft.com/office/word/2024/wordml/sdtformatlock" xmlns:w16se="http://schemas.microsoft.com/office/word/2015/wordml/symex" xmlns:wpg="http://schemas.microsoft.com/office/word/2010/wordprocessingGroup" xmlns:wpi="http://schemas.microsoft.com/office/word/2010/wordprocessingInk" xmlns:wne="http://schemas.microsoft.com/office/word/2006/wordml" xmlns:wps="http://schemas.microsoft.com/office/word/2010/wordprocessingShape" mc:Ignorable="w14 w15 w16se w16cid w16 w16cex w16sdtdh w16sdtfl w16du wp14">
+  <w:abstractNum w:abstractNumId="0" w15:restartNumberingAfterBreak="0">
+    <w:nsid w:val="051E74EA"/>
+    <w:multiLevelType w:val="hybridMultilevel"/>
+    <w:tmpl w:val="6D340614"/>
+    <w:lvl w:ilvl="0" w:tplc="A7F0319A">
+      <w:numFmt w:val="bullet"/>
+      <w:lvlText w:val="-"/>
+      <w:lvlJc w:val="left"/>
+      <w:pPr>
+        <w:ind w:left="720" w:hanging="360"/>
+      </w:pPr>
+      <w:rPr>
+        <w:rFonts w:ascii="Gill Sans MT" w:eastAsiaTheme="minorHAnsi" w:hAnsi="Gill Sans MT" w:cstheme="minorBidi" w:hint="default"/>
+      </w:rPr>
+    </w:lvl>
+    <w:lvl w:ilvl="1" w:tplc="08090003" w:tentative="1">
+      <w:start w:val="1"/>
+      <w:numFmt w:val="bullet"/>
+      <w:lvlText w:val="o"/>
+      <w:lvlJc w:val="left"/>
+      <w:pPr>
+        <w:ind w:left="1440" w:hanging="360"/>
+      </w:pPr>
+      <w:rPr>
+        <w:rFonts w:ascii="Courier New" w:hAnsi="Courier New" w:cs="Courier New" w:hint="default"/>
+      </w:rPr>
+    </w:lvl>
+    <w:lvl w:ilvl="2" w:tplc="08090005" w:tentative="1">
+      <w:start w:val="1"/>
+      <w:numFmt w:val="bullet"/>
+      <w:lvlText w:val=""/>
+      <w:lvlJc w:val="left"/>
+      <w:pPr>
+        <w:ind w:left="2160" w:hanging="360"/>
+      </w:pPr>
+      <w:rPr>
+        <w:rFonts w:ascii="Wingdings" w:hAnsi="Wingdings" w:hint="default"/>
+      </w:rPr>
+    </w:lvl>
+    <w:lvl w:ilvl="3" w:tplc="08090001" w:tentative="1">
+      <w:start w:val="1"/>
+      <w:numFmt w:val="bullet"/>
+      <w:lvlText w:val=""/>
+      <w:lvlJc w:val="left"/>
+      <w:pPr>
+        <w:ind w:left="2880" w:hanging="360"/>
+      </w:pPr>
+      <w:rPr>
+        <w:rFonts w:ascii="Symbol" w:hAnsi="Symbol" w:hint="default"/>
+      </w:rPr>
+    </w:lvl>
+    <w:lvl w:ilvl="4" w:tplc="08090003" w:tentative="1">
+      <w:start w:val="1"/>
+      <w:numFmt w:val="bullet"/>
+      <w:lvlText w:val="o"/>
+      <w:lvlJc w:val="left"/>
+      <w:pPr>
+        <w:ind w:left="3600" w:hanging="360"/>
+      </w:pPr>
+      <w:rPr>
+        <w:rFonts w:ascii="Courier New" w:hAnsi="Courier New" w:cs="Courier New" w:hint="default"/>
+      </w:rPr>
+    </w:lvl>
+    <w:lvl w:ilvl="5" w:tplc="08090005" w:tentative="1">
+      <w:start w:val="1"/>
+      <w:numFmt w:val="bullet"/>
+      <w:lvlText w:val=""/>
+      <w:lvlJc w:val="left"/>
+      <w:pPr>
+        <w:ind w:left="4320" w:hanging="360"/>
+      </w:pPr>
+      <w:rPr>
+        <w:rFonts w:ascii="Wingdings" w:hAnsi="Wingdings" w:hint="default"/>
+      </w:rPr>
+    </w:lvl>
+    <w:lvl w:ilvl="6" w:tplc="08090001" w:tentative="1">
+      <w:start w:val="1"/>
+      <w:numFmt w:val="bullet"/>
+      <w:lvlText w:val=""/>
+      <w:lvlJc w:val="left"/>
+      <w:pPr>
+        <w:ind w:left="5040" w:hanging="360"/>
+      </w:pPr>
+      <w:rPr>
+        <w:rFonts w:ascii="Symbol" w:hAnsi="Symbol" w:hint="default"/>
+      </w:rPr>
+    </w:lvl>
+    <w:lvl w:ilvl="7" w:tplc="08090003" w:tentative="1">
+      <w:start w:val="1"/>
+      <w:numFmt w:val="bullet"/>
+      <w:lvlText w:val="o"/>
+      <w:lvlJc w:val="left"/>
+      <w:pPr>
+        <w:ind w:left="5760" w:hanging="360"/>
+      </w:pPr>
+      <w:rPr>
+        <w:rFonts w:ascii="Courier New" w:hAnsi="Courier New" w:cs="Courier New" w:hint="default"/>
+      </w:rPr>
+    </w:lvl>
+    <w:lvl w:ilvl="8" w:tplc="08090005" w:tentative="1">
+      <w:start w:val="1"/>
+      <w:numFmt w:val="bullet"/>
+      <w:lvlText w:val=""/>
+      <w:lvlJc w:val="left"/>
+      <w:pPr>
+        <w:ind w:left="6480" w:hanging="360"/>
+      </w:pPr>
+      <w:rPr>
+        <w:rFonts w:ascii="Wingdings" w:hAnsi="Wingdings" w:hint="default"/>
+      </w:rPr>
+    </w:lvl>
+  </w:abstractNum>
+  <w:num w:numId="1" w16cid:durableId="27533789">
+    <w:abstractNumId w:val="0"/>
+  </w:num>
+</w:numbering>
 </file>
 
 <file path=word/styles.xml><?xml version="1.0" encoding="utf-8"?>

</xml_diff>

<commit_message>
Set up DailySpark Homepage Dashboard
</commit_message>
<xml_diff>
--- a/Sprint 1.docx
+++ b/Sprint 1.docx
@@ -101,12 +101,19 @@
       <w:pPr>
         <w:rPr>
           <w:rFonts w:ascii="Gill Sans MT" w:hAnsi="Gill Sans MT"/>
-          <w:b/>
-          <w:bCs/>
-          <w:sz w:val="28"/>
-          <w:szCs w:val="28"/>
-        </w:rPr>
-      </w:pPr>
+          <w:sz w:val="28"/>
+          <w:szCs w:val="28"/>
+        </w:rPr>
+      </w:pPr>
+      <w:r>
+        <w:rPr>
+          <w:rFonts w:ascii="Gill Sans MT" w:hAnsi="Gill Sans MT"/>
+          <w:sz w:val="28"/>
+          <w:szCs w:val="28"/>
+          <w:highlight w:val="yellow"/>
+        </w:rPr>
+        <w:t>11/11/2025</w:t>
+      </w:r>
     </w:p>
     <w:p>
       <w:pPr>
@@ -129,6 +136,14 @@
         </w:rPr>
         <w:t>Design visual mock-ups</w:t>
       </w:r>
+      <w:r>
+        <w:rPr>
+          <w:rFonts w:ascii="Gill Sans MT" w:hAnsi="Gill Sans MT"/>
+          <w:sz w:val="28"/>
+          <w:szCs w:val="28"/>
+        </w:rPr>
+        <w:t xml:space="preserve"> (Adam)</w:t>
+      </w:r>
     </w:p>
     <w:p>
       <w:pPr>
@@ -151,42 +166,96 @@
         </w:rPr>
         <w:t>Set up Figma Prototype</w:t>
       </w:r>
-    </w:p>
-    <w:p>
-      <w:pPr>
-        <w:ind w:left="360"/>
-        <w:rPr>
-          <w:rFonts w:ascii="Gill Sans MT" w:hAnsi="Gill Sans MT"/>
-          <w:sz w:val="28"/>
-          <w:szCs w:val="28"/>
-        </w:rPr>
-      </w:pPr>
-    </w:p>
-    <w:p>
-      <w:pPr>
-        <w:rPr>
-          <w:rFonts w:ascii="Gill Sans MT" w:hAnsi="Gill Sans MT"/>
-          <w:b/>
-          <w:bCs/>
-          <w:sz w:val="28"/>
-          <w:szCs w:val="28"/>
-        </w:rPr>
-      </w:pPr>
       <w:r>
         <w:rPr>
           <w:rFonts w:ascii="Gill Sans MT" w:hAnsi="Gill Sans MT"/>
-          <w:b/>
-          <w:bCs/>
-          <w:sz w:val="28"/>
-          <w:szCs w:val="28"/>
-        </w:rPr>
-        <w:t>Task 1:</w:t>
+          <w:sz w:val="28"/>
+          <w:szCs w:val="28"/>
+        </w:rPr>
+        <w:t xml:space="preserve"> (Adam)</w:t>
       </w:r>
     </w:p>
     <w:p>
       <w:pPr>
         <w:rPr>
           <w:rFonts w:ascii="Gill Sans MT" w:hAnsi="Gill Sans MT"/>
+          <w:sz w:val="28"/>
+          <w:szCs w:val="28"/>
+        </w:rPr>
+      </w:pPr>
+    </w:p>
+    <w:p>
+      <w:pPr>
+        <w:rPr>
+          <w:rFonts w:ascii="Gill Sans MT" w:hAnsi="Gill Sans MT"/>
+          <w:sz w:val="28"/>
+          <w:szCs w:val="28"/>
+        </w:rPr>
+      </w:pPr>
+      <w:r>
+        <w:rPr>
+          <w:rFonts w:ascii="Gill Sans MT" w:hAnsi="Gill Sans MT"/>
+          <w:sz w:val="28"/>
+          <w:szCs w:val="28"/>
+          <w:highlight w:val="yellow"/>
+        </w:rPr>
+        <w:t>12/11/2025</w:t>
+      </w:r>
+    </w:p>
+    <w:p>
+      <w:pPr>
+        <w:pStyle w:val="ListParagraph"/>
+        <w:numPr>
+          <w:ilvl w:val="0"/>
+          <w:numId w:val="1"/>
+        </w:numPr>
+        <w:rPr>
+          <w:rFonts w:ascii="Gill Sans MT" w:hAnsi="Gill Sans MT"/>
+          <w:sz w:val="28"/>
+          <w:szCs w:val="28"/>
+        </w:rPr>
+      </w:pPr>
+      <w:r>
+        <w:rPr>
+          <w:rFonts w:ascii="Gill Sans MT" w:hAnsi="Gill Sans MT"/>
+          <w:sz w:val="28"/>
+          <w:szCs w:val="28"/>
+        </w:rPr>
+        <w:t>Set up application homepage (Adam)</w:t>
+      </w:r>
+    </w:p>
+    <w:p>
+      <w:pPr>
+        <w:rPr>
+          <w:rFonts w:ascii="Gill Sans MT" w:hAnsi="Gill Sans MT"/>
+          <w:sz w:val="28"/>
+          <w:szCs w:val="28"/>
+        </w:rPr>
+      </w:pPr>
+    </w:p>
+    <w:p>
+      <w:pPr>
+        <w:rPr>
+          <w:rFonts w:ascii="Gill Sans MT" w:hAnsi="Gill Sans MT"/>
+          <w:sz w:val="28"/>
+          <w:szCs w:val="28"/>
+        </w:rPr>
+      </w:pPr>
+    </w:p>
+    <w:p>
+      <w:pPr>
+        <w:ind w:left="360"/>
+        <w:rPr>
+          <w:rFonts w:ascii="Gill Sans MT" w:hAnsi="Gill Sans MT"/>
+          <w:sz w:val="28"/>
+          <w:szCs w:val="28"/>
+        </w:rPr>
+      </w:pPr>
+    </w:p>
+    <w:p>
+      <w:pPr>
+        <w:rPr>
+          <w:rFonts w:ascii="Gill Sans MT" w:hAnsi="Gill Sans MT"/>
           <w:b/>
           <w:bCs/>
           <w:sz w:val="28"/>
@@ -194,255 +263,6 @@
         </w:rPr>
       </w:pPr>
     </w:p>
-    <w:tbl>
-      <w:tblPr>
-        <w:tblW w:w="0" w:type="auto"/>
-        <w:tblBorders>
-          <w:top w:val="single" w:sz="8" w:space="0" w:color="A3A3A3"/>
-          <w:left w:val="single" w:sz="8" w:space="0" w:color="A3A3A3"/>
-          <w:bottom w:val="single" w:sz="8" w:space="0" w:color="A3A3A3"/>
-          <w:right w:val="single" w:sz="8" w:space="0" w:color="A3A3A3"/>
-        </w:tblBorders>
-        <w:tblCellMar>
-          <w:left w:w="0" w:type="dxa"/>
-          <w:right w:w="0" w:type="dxa"/>
-        </w:tblCellMar>
-        <w:tblLook w:val="04A0" w:firstRow="1" w:lastRow="0" w:firstColumn="1" w:lastColumn="0" w:noHBand="0" w:noVBand="1"/>
-        <w:tblCaption w:val=""/>
-        <w:tblDescription w:val=""/>
-      </w:tblPr>
-      <w:tblGrid>
-        <w:gridCol w:w="1288"/>
-        <w:gridCol w:w="5986"/>
-        <w:gridCol w:w="1732"/>
-      </w:tblGrid>
-      <w:tr>
-        <w:tc>
-          <w:tcPr>
-            <w:tcW w:w="1313" w:type="dxa"/>
-            <w:tcBorders>
-              <w:top w:val="single" w:sz="8" w:space="0" w:color="A3A3A3"/>
-              <w:left w:val="single" w:sz="8" w:space="0" w:color="A3A3A3"/>
-              <w:bottom w:val="single" w:sz="8" w:space="0" w:color="A3A3A3"/>
-              <w:right w:val="single" w:sz="8" w:space="0" w:color="A3A3A3"/>
-            </w:tcBorders>
-            <w:tcMar>
-              <w:top w:w="80" w:type="dxa"/>
-              <w:left w:w="80" w:type="dxa"/>
-              <w:bottom w:w="80" w:type="dxa"/>
-              <w:right w:w="80" w:type="dxa"/>
-            </w:tcMar>
-            <w:hideMark/>
-          </w:tcPr>
-          <w:p>
-            <w:pPr>
-              <w:rPr>
-                <w:rFonts w:ascii="Gill Sans MT" w:eastAsia="Times New Roman" w:hAnsi="Gill Sans MT" w:cs="Times New Roman"/>
-                <w:kern w:val="0"/>
-                <w:lang w:eastAsia="en-GB"/>
-                <w14:ligatures w14:val="none"/>
-              </w:rPr>
-            </w:pPr>
-            <w:r>
-              <w:rPr>
-                <w:rFonts w:ascii="Gill Sans MT" w:eastAsia="Times New Roman" w:hAnsi="Gill Sans MT" w:cs="Times New Roman"/>
-                <w:kern w:val="0"/>
-                <w:lang w:eastAsia="en-GB"/>
-                <w14:ligatures w14:val="none"/>
-              </w:rPr>
-              <w:t>US1</w:t>
-            </w:r>
-          </w:p>
-        </w:tc>
-        <w:tc>
-          <w:tcPr>
-            <w:tcW w:w="6126" w:type="dxa"/>
-            <w:tcBorders>
-              <w:top w:val="single" w:sz="8" w:space="0" w:color="A3A3A3"/>
-              <w:left w:val="single" w:sz="8" w:space="0" w:color="A3A3A3"/>
-              <w:bottom w:val="single" w:sz="8" w:space="0" w:color="A3A3A3"/>
-              <w:right w:val="single" w:sz="8" w:space="0" w:color="A3A3A3"/>
-            </w:tcBorders>
-            <w:tcMar>
-              <w:top w:w="80" w:type="dxa"/>
-              <w:left w:w="80" w:type="dxa"/>
-              <w:bottom w:w="80" w:type="dxa"/>
-              <w:right w:w="80" w:type="dxa"/>
-            </w:tcMar>
-            <w:hideMark/>
-          </w:tcPr>
-          <w:p>
-            <w:pPr>
-              <w:rPr>
-                <w:rFonts w:ascii="Gill Sans MT" w:eastAsia="Times New Roman" w:hAnsi="Gill Sans MT" w:cs="Times New Roman"/>
-                <w:kern w:val="0"/>
-                <w:lang w:eastAsia="en-GB"/>
-                <w14:ligatures w14:val="none"/>
-              </w:rPr>
-            </w:pPr>
-            <w:r>
-              <w:rPr>
-                <w:rFonts w:ascii="Gill Sans MT" w:eastAsia="Times New Roman" w:hAnsi="Gill Sans MT" w:cs="Times New Roman"/>
-                <w:kern w:val="0"/>
-                <w:lang w:eastAsia="en-GB"/>
-                <w14:ligatures w14:val="none"/>
-              </w:rPr>
-              <w:t>Design wireframes for step tracker</w:t>
-            </w:r>
-          </w:p>
-        </w:tc>
-        <w:tc>
-          <w:tcPr>
-            <w:tcW w:w="1610" w:type="dxa"/>
-            <w:tcBorders>
-              <w:top w:val="single" w:sz="8" w:space="0" w:color="A3A3A3"/>
-              <w:left w:val="single" w:sz="8" w:space="0" w:color="A3A3A3"/>
-              <w:bottom w:val="single" w:sz="8" w:space="0" w:color="A3A3A3"/>
-              <w:right w:val="single" w:sz="8" w:space="0" w:color="A3A3A3"/>
-            </w:tcBorders>
-            <w:tcMar>
-              <w:top w:w="80" w:type="dxa"/>
-              <w:left w:w="80" w:type="dxa"/>
-              <w:bottom w:w="80" w:type="dxa"/>
-              <w:right w:w="80" w:type="dxa"/>
-            </w:tcMar>
-            <w:hideMark/>
-          </w:tcPr>
-          <w:p>
-            <w:pPr>
-              <w:rPr>
-                <w:rFonts w:ascii="Gill Sans MT" w:eastAsia="Times New Roman" w:hAnsi="Gill Sans MT" w:cs="Times New Roman"/>
-                <w:kern w:val="0"/>
-                <w:lang w:eastAsia="en-GB"/>
-                <w14:ligatures w14:val="none"/>
-              </w:rPr>
-            </w:pPr>
-            <w:r>
-              <w:rPr>
-                <w:rFonts w:ascii="Gill Sans MT" w:eastAsia="Times New Roman" w:hAnsi="Gill Sans MT" w:cs="Times New Roman"/>
-                <w:kern w:val="0"/>
-                <w:lang w:eastAsia="en-GB"/>
-                <w14:ligatures w14:val="none"/>
-              </w:rPr>
-              <w:t>Scrum Master</w:t>
-            </w:r>
-          </w:p>
-        </w:tc>
-      </w:tr>
-      <w:tr>
-        <w:tc>
-          <w:tcPr>
-            <w:tcW w:w="1313" w:type="dxa"/>
-            <w:tcBorders>
-              <w:top w:val="single" w:sz="8" w:space="0" w:color="A3A3A3"/>
-              <w:left w:val="single" w:sz="8" w:space="0" w:color="A3A3A3"/>
-              <w:bottom w:val="single" w:sz="8" w:space="0" w:color="A3A3A3"/>
-              <w:right w:val="single" w:sz="8" w:space="0" w:color="A3A3A3"/>
-            </w:tcBorders>
-            <w:tcMar>
-              <w:top w:w="80" w:type="dxa"/>
-              <w:left w:w="80" w:type="dxa"/>
-              <w:bottom w:w="80" w:type="dxa"/>
-              <w:right w:w="80" w:type="dxa"/>
-            </w:tcMar>
-            <w:hideMark/>
-          </w:tcPr>
-          <w:p>
-            <w:pPr>
-              <w:rPr>
-                <w:rFonts w:ascii="Gill Sans MT" w:eastAsia="Times New Roman" w:hAnsi="Gill Sans MT" w:cs="Times New Roman"/>
-                <w:kern w:val="0"/>
-                <w:lang w:eastAsia="en-GB"/>
-                <w14:ligatures w14:val="none"/>
-              </w:rPr>
-            </w:pPr>
-            <w:r>
-              <w:rPr>
-                <w:rFonts w:ascii="Gill Sans MT" w:eastAsia="Times New Roman" w:hAnsi="Gill Sans MT" w:cs="Times New Roman"/>
-                <w:kern w:val="0"/>
-                <w:lang w:eastAsia="en-GB"/>
-                <w14:ligatures w14:val="none"/>
-              </w:rPr>
-              <w:t> </w:t>
-            </w:r>
-          </w:p>
-        </w:tc>
-        <w:tc>
-          <w:tcPr>
-            <w:tcW w:w="6153" w:type="dxa"/>
-            <w:tcBorders>
-              <w:top w:val="single" w:sz="8" w:space="0" w:color="A3A3A3"/>
-              <w:left w:val="single" w:sz="8" w:space="0" w:color="A3A3A3"/>
-              <w:bottom w:val="single" w:sz="8" w:space="0" w:color="A3A3A3"/>
-              <w:right w:val="single" w:sz="8" w:space="0" w:color="A3A3A3"/>
-            </w:tcBorders>
-            <w:tcMar>
-              <w:top w:w="80" w:type="dxa"/>
-              <w:left w:w="80" w:type="dxa"/>
-              <w:bottom w:w="80" w:type="dxa"/>
-              <w:right w:w="80" w:type="dxa"/>
-            </w:tcMar>
-            <w:hideMark/>
-          </w:tcPr>
-          <w:p>
-            <w:pPr>
-              <w:rPr>
-                <w:rFonts w:ascii="Gill Sans MT" w:eastAsia="Times New Roman" w:hAnsi="Gill Sans MT" w:cs="Times New Roman"/>
-                <w:kern w:val="0"/>
-                <w:lang w:eastAsia="en-GB"/>
-                <w14:ligatures w14:val="none"/>
-              </w:rPr>
-            </w:pPr>
-            <w:r>
-              <w:rPr>
-                <w:rFonts w:ascii="Gill Sans MT" w:eastAsia="Times New Roman" w:hAnsi="Gill Sans MT" w:cs="Times New Roman"/>
-                <w:kern w:val="0"/>
-                <w:lang w:eastAsia="en-GB"/>
-                <w14:ligatures w14:val="none"/>
-              </w:rPr>
-              <w:t>Create interactive Figma prototype showing daily steps goal</w:t>
-            </w:r>
-          </w:p>
-        </w:tc>
-        <w:tc>
-          <w:tcPr>
-            <w:tcW w:w="1760" w:type="dxa"/>
-            <w:tcBorders>
-              <w:top w:val="single" w:sz="8" w:space="0" w:color="A3A3A3"/>
-              <w:left w:val="single" w:sz="8" w:space="0" w:color="A3A3A3"/>
-              <w:bottom w:val="single" w:sz="8" w:space="0" w:color="A3A3A3"/>
-              <w:right w:val="single" w:sz="8" w:space="0" w:color="A3A3A3"/>
-            </w:tcBorders>
-            <w:tcMar>
-              <w:top w:w="80" w:type="dxa"/>
-              <w:left w:w="80" w:type="dxa"/>
-              <w:bottom w:w="80" w:type="dxa"/>
-              <w:right w:w="80" w:type="dxa"/>
-            </w:tcMar>
-            <w:hideMark/>
-          </w:tcPr>
-          <w:p>
-            <w:pPr>
-              <w:rPr>
-                <w:rFonts w:ascii="Gill Sans MT" w:eastAsia="Times New Roman" w:hAnsi="Gill Sans MT" w:cs="Times New Roman"/>
-                <w:kern w:val="0"/>
-                <w:lang w:eastAsia="en-GB"/>
-                <w14:ligatures w14:val="none"/>
-              </w:rPr>
-            </w:pPr>
-            <w:r>
-              <w:rPr>
-                <w:rFonts w:ascii="Gill Sans MT" w:eastAsia="Times New Roman" w:hAnsi="Gill Sans MT" w:cs="Times New Roman"/>
-                <w:kern w:val="0"/>
-                <w:lang w:eastAsia="en-GB"/>
-                <w14:ligatures w14:val="none"/>
-              </w:rPr>
-              <w:t>Product Owner</w:t>
-            </w:r>
-          </w:p>
-        </w:tc>
-      </w:tr>
-    </w:tbl>
     <w:p>
       <w:pPr>
         <w:rPr>

</xml_diff>

<commit_message>
User Story 1: Design wireframes for step tracker
</commit_message>
<xml_diff>
--- a/Sprint 1.docx
+++ b/Sprint 1.docx
@@ -222,6 +222,107 @@
           <w:szCs w:val="28"/>
         </w:rPr>
         <w:t>Set up application homepage (Adam)</w:t>
+      </w:r>
+    </w:p>
+    <w:p>
+      <w:pPr>
+        <w:rPr>
+          <w:rFonts w:ascii="Gill Sans MT" w:hAnsi="Gill Sans MT"/>
+          <w:sz w:val="28"/>
+          <w:szCs w:val="28"/>
+        </w:rPr>
+      </w:pPr>
+    </w:p>
+    <w:p>
+      <w:pPr>
+        <w:rPr>
+          <w:rFonts w:ascii="Gill Sans MT" w:hAnsi="Gill Sans MT"/>
+          <w:sz w:val="28"/>
+          <w:szCs w:val="28"/>
+        </w:rPr>
+      </w:pPr>
+      <w:r>
+        <w:rPr>
+          <w:rFonts w:ascii="Gill Sans MT" w:hAnsi="Gill Sans MT"/>
+          <w:sz w:val="28"/>
+          <w:szCs w:val="28"/>
+          <w:highlight w:val="yellow"/>
+        </w:rPr>
+        <w:t>14/11/2025</w:t>
+      </w:r>
+    </w:p>
+    <w:p>
+      <w:pPr>
+        <w:pStyle w:val="ListParagraph"/>
+        <w:numPr>
+          <w:ilvl w:val="0"/>
+          <w:numId w:val="1"/>
+        </w:numPr>
+        <w:rPr>
+          <w:rFonts w:ascii="Gill Sans MT" w:hAnsi="Gill Sans MT"/>
+          <w:sz w:val="28"/>
+          <w:szCs w:val="28"/>
+        </w:rPr>
+      </w:pPr>
+      <w:r>
+        <w:rPr>
+          <w:rFonts w:ascii="Gill Sans MT" w:hAnsi="Gill Sans MT"/>
+          <w:sz w:val="28"/>
+          <w:szCs w:val="28"/>
+        </w:rPr>
+        <w:t>User Story 1</w:t>
+      </w:r>
+      <w:r>
+        <w:rPr>
+          <w:rFonts w:ascii="Gill Sans MT" w:hAnsi="Gill Sans MT"/>
+          <w:sz w:val="28"/>
+          <w:szCs w:val="28"/>
+        </w:rPr>
+        <w:t>:</w:t>
+      </w:r>
+    </w:p>
+    <w:p>
+      <w:pPr>
+        <w:pStyle w:val="ListParagraph"/>
+        <w:numPr>
+          <w:ilvl w:val="1"/>
+          <w:numId w:val="1"/>
+        </w:numPr>
+        <w:rPr>
+          <w:rFonts w:ascii="Gill Sans MT" w:hAnsi="Gill Sans MT"/>
+          <w:sz w:val="28"/>
+          <w:szCs w:val="28"/>
+        </w:rPr>
+      </w:pPr>
+      <w:r>
+        <w:rPr>
+          <w:rFonts w:ascii="Gill Sans MT" w:hAnsi="Gill Sans MT"/>
+          <w:sz w:val="28"/>
+          <w:szCs w:val="28"/>
+        </w:rPr>
+        <w:t>Design wireframes for step tracker</w:t>
+      </w:r>
+    </w:p>
+    <w:p>
+      <w:pPr>
+        <w:pStyle w:val="ListParagraph"/>
+        <w:numPr>
+          <w:ilvl w:val="1"/>
+          <w:numId w:val="1"/>
+        </w:numPr>
+        <w:rPr>
+          <w:rFonts w:ascii="Gill Sans MT" w:hAnsi="Gill Sans MT"/>
+          <w:sz w:val="28"/>
+          <w:szCs w:val="28"/>
+        </w:rPr>
+      </w:pPr>
+      <w:r>
+        <w:rPr>
+          <w:rFonts w:ascii="Gill Sans MT" w:hAnsi="Gill Sans MT"/>
+          <w:sz w:val="28"/>
+          <w:szCs w:val="28"/>
+        </w:rPr>
+        <w:t>Create interactive Figma prototype showing steps goal</w:t>
       </w:r>
     </w:p>
     <w:p>
@@ -301,7 +402,7 @@
         <w:rFonts w:ascii="Gill Sans MT" w:eastAsiaTheme="minorHAnsi" w:hAnsi="Gill Sans MT" w:cstheme="minorBidi" w:hint="default"/>
       </w:rPr>
     </w:lvl>
-    <w:lvl w:ilvl="1" w:tplc="08090003" w:tentative="1">
+    <w:lvl w:ilvl="1" w:tplc="08090003">
       <w:start w:val="1"/>
       <w:numFmt w:val="bullet"/>
       <w:lvlText w:val="o"/>

</xml_diff>